<commit_message>
began template for email. finished planning stage
</commit_message>
<xml_diff>
--- a/szeyan_email.docx
+++ b/szeyan_email.docx
@@ -14,14 +14,13 @@
       </w:r>
       <w:r>
         <w:tab/>
-      </w:r>
-      <w:proofErr w:type="spellStart"/>
-      <w:r>
-        <w:t>Sze</w:t>
-      </w:r>
-      <w:proofErr w:type="spellEnd"/>
-      <w:r>
-        <w:t xml:space="preserve"> Yan Li &lt;szeyanli@live.com&gt;</w:t>
+        <w:t>Sze Yan Li &lt;szeyanli@</w:t>
+      </w:r>
+      <w:r>
+        <w:t>webcor.builders</w:t>
+      </w:r>
+      <w:r>
+        <w:t>.com&gt;</w:t>
       </w:r>
     </w:p>
     <w:p>
@@ -36,7 +35,19 @@
       </w:r>
       <w:r>
         <w:tab/>
-        <w:t>&lt;hiringmanager@cypress.com&gt;</w:t>
+        <w:t>&lt;</w:t>
+      </w:r>
+      <w:r>
+        <w:t>employees</w:t>
+      </w:r>
+      <w:r>
+        <w:t>@</w:t>
+      </w:r>
+      <w:r>
+        <w:t>webcor.builders</w:t>
+      </w:r>
+      <w:r>
+        <w:t>.com&gt;</w:t>
       </w:r>
     </w:p>
     <w:p>
@@ -75,80 +86,46 @@
     <w:p/>
     <w:p>
       <w:r>
-        <w:t>Dear [Hiring Manager’s Name]:</w:t>
-      </w:r>
+        <w:t xml:space="preserve">Dear </w:t>
+      </w:r>
+      <w:r>
+        <w:t>All Employees:</w:t>
+      </w:r>
+    </w:p>
+    <w:p/>
+    <w:p/>
+    <w:p/>
+    <w:p>
+      <w:r>
+        <w:t>We appreciate your cooperation in</w:t>
+      </w:r>
+      <w:r>
+        <w:t xml:space="preserve"> </w:t>
+      </w:r>
+      <w:r>
+        <w:t>keeping the company’s interest in mind</w:t>
+      </w:r>
+      <w:bookmarkStart w:id="0" w:name="_GoBack"/>
+      <w:bookmarkEnd w:id="0"/>
     </w:p>
     <w:p/>
     <w:p>
       <w:r>
-        <w:t>After having the opportu</w:t>
-      </w:r>
-      <w:bookmarkStart w:id="0" w:name="_GoBack"/>
-      <w:bookmarkEnd w:id="0"/>
-      <w:r>
-        <w:t>nity to speak with you today and discuss my career opportunities at Cypress, I remain enthusiastic about the possibility of joining your talented team as a software engineer.  Thank you for taking so much of your time to discuss Cypress’s company goals and operations with me.  I hope that my qualifications and background has proven this meeting as time well spent.</w:t>
+        <w:t>Sincerely,</w:t>
+      </w:r>
+    </w:p>
+    <w:p>
+      <w:r>
+        <w:t>Sze Yan Li</w:t>
+      </w:r>
+    </w:p>
+    <w:p>
+      <w:r>
+        <w:t xml:space="preserve">Chief Information Officer </w:t>
       </w:r>
     </w:p>
     <w:p/>
-    <w:p>
-      <w:r>
-        <w:t xml:space="preserve">During our discussion, I expressed my interest in various aspects of the overall </w:t>
-      </w:r>
-      <w:proofErr w:type="spellStart"/>
-      <w:r>
-        <w:t>PSoC</w:t>
-      </w:r>
-      <w:proofErr w:type="spellEnd"/>
-      <w:r>
-        <w:t xml:space="preserve"> Creator tool set.  I am excited about the challenges this position presents and would be pleased to work on any part of the development wherever my skills may be required.  </w:t>
-      </w:r>
-    </w:p>
     <w:p/>
-    <w:p>
-      <w:r>
-        <w:t xml:space="preserve">Again, thank you for the time and courtesy you have extended towards me.  I strongly believe that I can make a considerable contribution to </w:t>
-      </w:r>
-      <w:proofErr w:type="spellStart"/>
-      <w:r>
-        <w:t>PSoC</w:t>
-      </w:r>
-      <w:proofErr w:type="spellEnd"/>
-      <w:r>
-        <w:t xml:space="preserve"> Creator, and that you can rely on me to be a positive addition to your team.  Please do not hesitate to let me know if there is any additional information that you will need from me.  I appreciate your time and I will be awaiting your response.</w:t>
-      </w:r>
-    </w:p>
-    <w:p/>
-    <w:p>
-      <w:r>
-        <w:t>Sincerely,</w:t>
-      </w:r>
-    </w:p>
-    <w:p/>
-    <w:p>
-      <w:proofErr w:type="spellStart"/>
-      <w:r>
-        <w:t>Sze</w:t>
-      </w:r>
-      <w:proofErr w:type="spellEnd"/>
-      <w:r>
-        <w:t xml:space="preserve"> Yan Li</w:t>
-      </w:r>
-    </w:p>
-    <w:p>
-      <w:r>
-        <w:t>129 Commons Dr., Apt. 5</w:t>
-      </w:r>
-    </w:p>
-    <w:p>
-      <w:r>
-        <w:t>Eugene, OR 97401</w:t>
-      </w:r>
-    </w:p>
-    <w:p>
-      <w:r>
-        <w:t>(503) 515–1713</w:t>
-      </w:r>
-    </w:p>
     <w:sectPr>
       <w:pgSz w:w="12240" w:h="15840"/>
       <w:pgMar w:top="1440" w:right="1440" w:bottom="1440" w:left="1440" w:header="720" w:footer="720" w:gutter="0"/>

</xml_diff>

<commit_message>
added additional information and addressed bad news
</commit_message>
<xml_diff>
--- a/szeyan_email.docx
+++ b/szeyan_email.docx
@@ -109,53 +109,35 @@
         <w:t xml:space="preserve">Dear </w:t>
       </w:r>
       <w:r>
-        <w:t>All Emplo</w:t>
-      </w:r>
+        <w:t>All Employees:</w:t>
+      </w:r>
+    </w:p>
+    <w:p/>
+    <w:p>
+      <w:r>
+        <w:t>Due to your efforts, Webcor Builders maintains its standing as one of the leading construction contractors in the nation.</w:t>
+      </w:r>
+      <w:r>
+        <w:t xml:space="preserve">  With the continuous growth of our company and new emerging technologies, we wish to improve our monitoring systems to prevent the disclosure of company information to competitors in the industry.  </w:t>
+      </w:r>
+    </w:p>
+    <w:p/>
+    <w:p>
+      <w:r>
+        <w:t xml:space="preserve">As you know, Webcor current monitoring system observes employee e-mail and instant message for keywords that suggest confidential, illegal, or otherwise inappropriate content.  Webcor Builders is one of the estimated 60 percent of U.S. companies with such monitoring systems in place.  </w:t>
+      </w:r>
+    </w:p>
+    <w:p/>
+    <w:p>
+      <w:r>
+        <w:t xml:space="preserve">On November 1, the automated monitoring system will be expanded to include employees’ personal blogs.  This decision was made in order to prevent messages that could possibly harm the value of our company name. </w:t>
+      </w:r>
+    </w:p>
+    <w:p/>
+    <w:p>
       <w:bookmarkStart w:id="0" w:name="_GoBack"/>
       <w:bookmarkEnd w:id="0"/>
-      <w:r>
-        <w:t>yees:</w:t>
-      </w:r>
-    </w:p>
-    <w:p/>
-    <w:p>
-      <w:r>
-        <w:t>Due to your efforts, Webcor Builders maintains its standing as one of the leading construction contractors in the nation.</w:t>
-      </w:r>
-      <w:r>
-        <w:t xml:space="preserve">  With the continuous growth of our company and new emerging technologies, we wish to improve our monitoring systems to prevent the disclosure of company information to competitors in the industry.  </w:t>
-      </w:r>
-    </w:p>
-    <w:p/>
-    <w:p/>
-    <w:p/>
-    <w:p>
-      <w:r>
-        <w:t>-you attitude buffer</w:t>
-      </w:r>
-    </w:p>
-    <w:p>
-      <w:r>
-        <w:t>-explain recent advancements in technology and need to protect company property</w:t>
-      </w:r>
-    </w:p>
-    <w:p>
-      <w:r>
-        <w:t>-how many companies do this</w:t>
-      </w:r>
-    </w:p>
-    <w:p/>
-    <w:p>
-      <w:r>
-        <w:t>-announce bad news</w:t>
-      </w:r>
-    </w:p>
-    <w:p>
-      <w:r>
-        <w:t>-look at the information</w:t>
-      </w:r>
-    </w:p>
-    <w:p/>
+    </w:p>
     <w:p>
       <w:proofErr w:type="gramStart"/>
       <w:r>

</xml_diff>

<commit_message>
changed our company to the company...
</commit_message>
<xml_diff>
--- a/szeyan_email.docx
+++ b/szeyan_email.docx
@@ -1,6 +1,6 @@
 
 <file path=word/document.xml><?xml version="1.0" encoding="utf-8"?>
-<w:document xmlns:wpc="http://schemas.microsoft.com/office/word/2010/wordprocessingCanvas" xmlns:mc="http://schemas.openxmlformats.org/markup-compatibility/2006" xmlns:o="urn:schemas-microsoft-com:office:office" xmlns:r="http://schemas.openxmlformats.org/officeDocument/2006/relationships" xmlns:m="http://schemas.openxmlformats.org/officeDocument/2006/math" xmlns:v="urn:schemas-microsoft-com:vml" xmlns:wp14="http://schemas.microsoft.com/office/word/2010/wordprocessingDrawing" xmlns:wp="http://schemas.openxmlformats.org/drawingml/2006/wordprocessingDrawing" xmlns:w10="urn:schemas-microsoft-com:office:word" xmlns:w="http://schemas.openxmlformats.org/wordprocessingml/2006/main" xmlns:w14="http://schemas.microsoft.com/office/word/2010/wordml" xmlns:wpg="http://schemas.microsoft.com/office/word/2010/wordprocessingGroup" xmlns:wpi="http://schemas.microsoft.com/office/word/2010/wordprocessingInk" xmlns:wne="http://schemas.microsoft.com/office/word/2006/wordml" xmlns:wps="http://schemas.microsoft.com/office/word/2010/wordprocessingShape" mc:Ignorable="w14 wp14">
+<w:document xmlns:ve="http://schemas.openxmlformats.org/markup-compatibility/2006" xmlns:o="urn:schemas-microsoft-com:office:office" xmlns:r="http://schemas.openxmlformats.org/officeDocument/2006/relationships" xmlns:m="http://schemas.openxmlformats.org/officeDocument/2006/math" xmlns:v="urn:schemas-microsoft-com:vml" xmlns:wp="http://schemas.openxmlformats.org/drawingml/2006/wordprocessingDrawing" xmlns:w10="urn:schemas-microsoft-com:office:word" xmlns:w="http://schemas.openxmlformats.org/wordprocessingml/2006/main" xmlns:wne="http://schemas.microsoft.com/office/word/2006/wordml">
   <w:body>
     <w:p>
       <w:r>
@@ -133,7 +133,21 @@
     <w:p/>
     <w:p>
       <w:r>
-        <w:t xml:space="preserve">On November 1, the automated monitoring system will be expanded to include employees’ personal blogs.  This decision was made in order to prevent messages that could possibly harm the value of our company name. </w:t>
+        <w:t xml:space="preserve">On November 1, the automated monitoring system will be expanded to include employees’ personal blogs.  This decision </w:t>
+      </w:r>
+      <w:proofErr w:type="gramStart"/>
+      <w:r>
+        <w:t>was made</w:t>
+      </w:r>
+      <w:proofErr w:type="gramEnd"/>
+      <w:r>
+        <w:t xml:space="preserve"> in order to prevent messages that could possibly harm the value of </w:t>
+      </w:r>
+      <w:r>
+        <w:t>the</w:t>
+      </w:r>
+      <w:r>
+        <w:t xml:space="preserve"> company name. </w:t>
       </w:r>
       <w:r>
         <w:t xml:space="preserve"> If you wish to know more about this change, please visit this </w:t>
@@ -163,7 +177,30 @@
     <w:p/>
     <w:p>
       <w:r>
-        <w:t xml:space="preserve">Our company embraces the freedom to express oneself.  However, as an employee, we also hold a responsibility to protect our company’s intellectual property and public image.  </w:t>
+        <w:t xml:space="preserve">At </w:t>
+      </w:r>
+      <w:proofErr w:type="spellStart"/>
+      <w:r>
+        <w:t>Webcor</w:t>
+      </w:r>
+      <w:proofErr w:type="spellEnd"/>
+      <w:r>
+        <w:t xml:space="preserve"> Builders, we embrace</w:t>
+      </w:r>
+      <w:r>
+        <w:t xml:space="preserve"> the freedom to express </w:t>
+      </w:r>
+      <w:r>
+        <w:t>ourselves</w:t>
+      </w:r>
+      <w:r>
+        <w:t xml:space="preserve">.  However, as an employee, we also hold a responsibility to protect </w:t>
+      </w:r>
+      <w:r>
+        <w:t>the</w:t>
+      </w:r>
+      <w:r>
+        <w:t xml:space="preserve"> company’s intellectual property and public image.  </w:t>
       </w:r>
       <w:r>
         <w:t>We appreciate your cooperation in</w:t>
@@ -212,7 +249,7 @@
 </file>
 
 <file path=word/styles.xml><?xml version="1.0" encoding="utf-8"?>
-<w:styles xmlns:mc="http://schemas.openxmlformats.org/markup-compatibility/2006" xmlns:r="http://schemas.openxmlformats.org/officeDocument/2006/relationships" xmlns:w="http://schemas.openxmlformats.org/wordprocessingml/2006/main" xmlns:w14="http://schemas.microsoft.com/office/word/2010/wordml" mc:Ignorable="w14">
+<w:styles xmlns:r="http://schemas.openxmlformats.org/officeDocument/2006/relationships" xmlns:w="http://schemas.openxmlformats.org/wordprocessingml/2006/main">
   <w:docDefaults>
     <w:rPrDefault>
       <w:rPr>
@@ -370,6 +407,7 @@
   <w:style w:type="paragraph" w:default="1" w:styleId="Normal">
     <w:name w:val="Normal"/>
     <w:qFormat/>
+    <w:rsid w:val="001E5312"/>
     <w:pPr>
       <w:spacing w:line="240" w:lineRule="auto"/>
     </w:pPr>
@@ -385,6 +423,7 @@
     <w:uiPriority w:val="99"/>
     <w:semiHidden/>
     <w:unhideWhenUsed/>
+    <w:qFormat/>
     <w:tblPr>
       <w:tblInd w:w="0" w:type="dxa"/>
       <w:tblCellMar>

</xml_diff>

<commit_message>
replaced our/we with Webcor name
</commit_message>
<xml_diff>
--- a/szeyan_email.docx
+++ b/szeyan_email.docx
@@ -89,167 +89,260 @@
       <w:r>
         <w:t xml:space="preserve"> </w:t>
       </w:r>
-    </w:p>
-    <w:p>
-      <w:r>
-        <w:t>Dear Webcor Employees:</w:t>
-      </w:r>
-    </w:p>
-    <w:p>
-      <w:r>
-        <w:t xml:space="preserve"> </w:t>
-      </w:r>
-    </w:p>
-    <w:p>
-      <w:r>
-        <w:t xml:space="preserve">Due to your efforts, Webcor Builders maintains its standing as one of the leading construction contractors in the nation.  With the continuous growth of our company and new emerging technologies, we wish to improve our monitoring systems to prevent the disclosure of company information to competitors in the industry.  Therefore, on November 1, we will be expanding our automated monitoring system to include employees’ personal blogs.  Please be assured that only what is stated in the policy will be observed when monitoring messages.  </w:t>
-      </w:r>
-    </w:p>
-    <w:p/>
-    <w:p>
-      <w:r>
-        <w:t>At Webcor, we maintain our competitive edge through unique ideas that you have a part in developing.  Using Webcor’s</w:t>
-      </w:r>
-      <w:r>
-        <w:t xml:space="preserve"> current</w:t>
-      </w:r>
-      <w:r>
-        <w:t xml:space="preserve"> monitoring system</w:t>
-      </w:r>
-      <w:r>
-        <w:t xml:space="preserve"> for email and instant messages</w:t>
-      </w:r>
-      <w:r>
-        <w:t xml:space="preserve">, we have successfully ensured the safety </w:t>
-      </w:r>
-      <w:r>
-        <w:t xml:space="preserve">of our confidential material and </w:t>
-      </w:r>
-      <w:r>
-        <w:t xml:space="preserve">have also </w:t>
-      </w:r>
-      <w:r>
-        <w:t>protected employees from instances of sexual harassment</w:t>
-      </w:r>
-      <w:r>
-        <w:t xml:space="preserve"> or otherwise inappropriate behavior</w:t>
-      </w:r>
-      <w:r>
-        <w:t>.</w:t>
-      </w:r>
-      <w:r>
-        <w:t xml:space="preserve">  In doing so, </w:t>
-      </w:r>
-      <w:r>
-        <w:t>we have also secured the value of our company name, which is often the sole factor in determining whether a customer purchases our services.</w:t>
-      </w:r>
-      <w:r>
-        <w:t xml:space="preserve">  </w:t>
-      </w:r>
-      <w:r>
-        <w:t xml:space="preserve">However, </w:t>
-      </w:r>
-      <w:r>
-        <w:t xml:space="preserve">with the growing popularity of </w:t>
-      </w:r>
-      <w:r>
-        <w:t xml:space="preserve">online </w:t>
-      </w:r>
-      <w:r>
-        <w:t>blogs</w:t>
-      </w:r>
-      <w:r>
-        <w:t xml:space="preserve">, </w:t>
-      </w:r>
-      <w:r>
-        <w:t>the</w:t>
-      </w:r>
-      <w:r>
-        <w:t xml:space="preserve"> company realizes </w:t>
-      </w:r>
-      <w:r>
-        <w:t xml:space="preserve">an </w:t>
-      </w:r>
-      <w:r>
-        <w:t xml:space="preserve">increasing </w:t>
-      </w:r>
-      <w:r>
-        <w:t xml:space="preserve">need to protect employees who use </w:t>
-      </w:r>
-      <w:r>
-        <w:t>such technologies</w:t>
-      </w:r>
-      <w:r>
-        <w:t>.  W</w:t>
-      </w:r>
-      <w:r>
-        <w:t xml:space="preserve">hile we </w:t>
-      </w:r>
-      <w:r>
-        <w:t>sympathize with an</w:t>
-      </w:r>
-      <w:r>
-        <w:t xml:space="preserve"> </w:t>
-      </w:r>
-      <w:r>
-        <w:t xml:space="preserve">employee’s </w:t>
-      </w:r>
-      <w:r>
-        <w:t xml:space="preserve">wish to </w:t>
-      </w:r>
-      <w:r>
-        <w:t>ensure</w:t>
-      </w:r>
-      <w:r>
-        <w:t xml:space="preserve"> their privacy</w:t>
-      </w:r>
-      <w:r>
-        <w:t xml:space="preserve"> and freedom of speech, please </w:t>
-      </w:r>
-      <w:r>
-        <w:t xml:space="preserve">understand </w:t>
-      </w:r>
-      <w:r>
-        <w:t xml:space="preserve">that </w:t>
-      </w:r>
-      <w:r>
-        <w:t xml:space="preserve">such </w:t>
-      </w:r>
-      <w:r>
-        <w:t>monito</w:t>
-      </w:r>
-      <w:r>
-        <w:t>ring systems are not uncommon</w:t>
-      </w:r>
-      <w:r>
-        <w:t xml:space="preserve"> and that </w:t>
-      </w:r>
-      <w:r>
-        <w:t xml:space="preserve">Webcor Builders is </w:t>
-      </w:r>
-      <w:r>
-        <w:t>only</w:t>
-      </w:r>
-      <w:r>
-        <w:t xml:space="preserve"> </w:t>
-      </w:r>
-      <w:r>
-        <w:t xml:space="preserve">among 60 percent of U.S. companies </w:t>
-      </w:r>
-      <w:r>
-        <w:t xml:space="preserve">with </w:t>
-      </w:r>
-      <w:r>
-        <w:t>si</w:t>
-      </w:r>
       <w:bookmarkStart w:id="0" w:name="_GoBack"/>
       <w:bookmarkEnd w:id="0"/>
-      <w:r>
-        <w:t>milar policies</w:t>
-      </w:r>
+    </w:p>
+    <w:p>
+      <w:r>
+        <w:t>Dear Webcor Employees:</w:t>
+      </w:r>
+    </w:p>
+    <w:p>
       <w:r>
         <w:t xml:space="preserve"> </w:t>
       </w:r>
+    </w:p>
+    <w:p>
+      <w:r>
+        <w:t xml:space="preserve">Due to your efforts, Webcor Builders maintains its standing as one of the leading construction contractors in the nation.  With the continuous growth of </w:t>
+      </w:r>
+      <w:r>
+        <w:t>the</w:t>
+      </w:r>
+      <w:r>
+        <w:t xml:space="preserve"> company and new emerging technologies, </w:t>
+      </w:r>
+      <w:proofErr w:type="spellStart"/>
+      <w:r>
+        <w:t>Webcor</w:t>
+      </w:r>
+      <w:proofErr w:type="spellEnd"/>
+      <w:r>
+        <w:t xml:space="preserve"> wish</w:t>
+      </w:r>
+      <w:r>
+        <w:t xml:space="preserve">es to improve </w:t>
+      </w:r>
+      <w:r>
+        <w:t>its</w:t>
+      </w:r>
+      <w:r>
+        <w:t xml:space="preserve"> monitoring systems to prevent the disclosure of company information to competitors in the industry.  Therefore, on November 1, </w:t>
+      </w:r>
+      <w:proofErr w:type="spellStart"/>
+      <w:r>
+        <w:t>Webcor</w:t>
+      </w:r>
+      <w:proofErr w:type="spellEnd"/>
+      <w:r>
+        <w:t xml:space="preserve"> will be expanding </w:t>
+      </w:r>
+      <w:r>
+        <w:t>its</w:t>
+      </w:r>
+      <w:r>
+        <w:t xml:space="preserve"> automated monitoring system to include employees’ personal blogs.  Please be assured that only what is stated in the policy will be observed when monitoring messages.  </w:t>
+      </w:r>
+    </w:p>
+    <w:p/>
+    <w:p>
+      <w:proofErr w:type="spellStart"/>
+      <w:r>
+        <w:t>Webcor</w:t>
+      </w:r>
+      <w:proofErr w:type="spellEnd"/>
+      <w:r>
+        <w:t xml:space="preserve"> Builders maintains its</w:t>
+      </w:r>
+      <w:r>
+        <w:t xml:space="preserve"> competitive edge through unique ideas that you have a part in developing.  Using </w:t>
+      </w:r>
+      <w:r>
+        <w:t>its</w:t>
+      </w:r>
+      <w:r>
+        <w:t xml:space="preserve"> current</w:t>
+      </w:r>
+      <w:r>
+        <w:t xml:space="preserve"> monitoring system</w:t>
+      </w:r>
+      <w:r>
+        <w:t xml:space="preserve"> for email and instant messages</w:t>
+      </w:r>
+      <w:r>
+        <w:t xml:space="preserve">, </w:t>
+      </w:r>
+      <w:proofErr w:type="spellStart"/>
+      <w:r>
+        <w:t>Webcor</w:t>
+      </w:r>
+      <w:proofErr w:type="spellEnd"/>
+      <w:r>
+        <w:t xml:space="preserve"> has</w:t>
+      </w:r>
+      <w:r>
+        <w:t xml:space="preserve"> successfully ensured the safety </w:t>
+      </w:r>
+      <w:r>
+        <w:t xml:space="preserve">of our confidential material and </w:t>
+      </w:r>
+      <w:r>
+        <w:t>has</w:t>
+      </w:r>
+      <w:r>
+        <w:t xml:space="preserve"> also </w:t>
+      </w:r>
+      <w:r>
+        <w:t>protected employees from instances of sexual harassment</w:t>
+      </w:r>
+      <w:r>
+        <w:t xml:space="preserve"> or otherwise inappropriate behavior</w:t>
+      </w:r>
+      <w:r>
+        <w:t>.</w:t>
+      </w:r>
+      <w:r>
+        <w:t xml:space="preserve">  In doing so, </w:t>
+      </w:r>
+      <w:proofErr w:type="spellStart"/>
+      <w:r>
+        <w:t>Webcor</w:t>
+      </w:r>
+      <w:proofErr w:type="spellEnd"/>
+      <w:r>
+        <w:t xml:space="preserve"> has</w:t>
+      </w:r>
+      <w:r>
+        <w:t xml:space="preserve"> also secured the value of </w:t>
+      </w:r>
+      <w:r>
+        <w:t xml:space="preserve">its </w:t>
+      </w:r>
+      <w:r>
+        <w:t xml:space="preserve">name, which is often the sole factor in determining whether a customer purchases </w:t>
+      </w:r>
+      <w:r>
+        <w:t>its</w:t>
+      </w:r>
+      <w:r>
+        <w:t xml:space="preserve"> services.</w:t>
+      </w:r>
+      <w:r>
+        <w:t xml:space="preserve">  </w:t>
+      </w:r>
+      <w:r>
+        <w:t xml:space="preserve">However, </w:t>
+      </w:r>
+      <w:r>
+        <w:t xml:space="preserve">with the growing popularity of </w:t>
+      </w:r>
+      <w:r>
+        <w:t xml:space="preserve">online </w:t>
+      </w:r>
+      <w:r>
+        <w:t>blogs</w:t>
+      </w:r>
+      <w:r>
+        <w:t xml:space="preserve">, </w:t>
+      </w:r>
+      <w:r>
+        <w:t>the</w:t>
+      </w:r>
+      <w:r>
+        <w:t xml:space="preserve"> company realizes </w:t>
+      </w:r>
+      <w:r>
+        <w:t xml:space="preserve">an </w:t>
+      </w:r>
+      <w:r>
+        <w:t xml:space="preserve">increasing </w:t>
+      </w:r>
+      <w:r>
+        <w:t xml:space="preserve">need to protect employees who use </w:t>
+      </w:r>
+      <w:r>
+        <w:t>such technologies</w:t>
+      </w:r>
+      <w:r>
+        <w:t>.  W</w:t>
+      </w:r>
+      <w:r>
+        <w:t xml:space="preserve">hile </w:t>
+      </w:r>
+      <w:proofErr w:type="spellStart"/>
+      <w:r>
+        <w:t>Webcor</w:t>
+      </w:r>
+      <w:proofErr w:type="spellEnd"/>
+      <w:r>
+        <w:t xml:space="preserve"> </w:t>
+      </w:r>
+      <w:r>
+        <w:t>sympathize</w:t>
+      </w:r>
+      <w:r>
+        <w:t>s</w:t>
+      </w:r>
+      <w:r>
+        <w:t xml:space="preserve"> with an</w:t>
+      </w:r>
+      <w:r>
+        <w:t xml:space="preserve"> </w:t>
+      </w:r>
+      <w:r>
+        <w:t xml:space="preserve">employee’s </w:t>
+      </w:r>
+      <w:r>
+        <w:t xml:space="preserve">wish to </w:t>
+      </w:r>
+      <w:r>
+        <w:t>ensure</w:t>
+      </w:r>
+      <w:r>
+        <w:t xml:space="preserve"> their privacy</w:t>
+      </w:r>
+      <w:r>
+        <w:t xml:space="preserve"> and freedom of speech, please </w:t>
+      </w:r>
+      <w:r>
+        <w:t xml:space="preserve">understand </w:t>
+      </w:r>
+      <w:r>
+        <w:t xml:space="preserve">that </w:t>
+      </w:r>
+      <w:r>
+        <w:t xml:space="preserve">such </w:t>
+      </w:r>
+      <w:r>
+        <w:t>monito</w:t>
+      </w:r>
+      <w:r>
+        <w:t>ring systems are not uncommon</w:t>
+      </w:r>
+      <w:r>
+        <w:t xml:space="preserve"> and that </w:t>
+      </w:r>
+      <w:r>
+        <w:t xml:space="preserve">Webcor Builders is </w:t>
+      </w:r>
+      <w:r>
+        <w:t>only</w:t>
+      </w:r>
+      <w:r>
+        <w:t xml:space="preserve"> </w:t>
+      </w:r>
+      <w:r>
+        <w:t xml:space="preserve">among 60 percent of U.S. companies </w:t>
+      </w:r>
+      <w:r>
+        <w:t xml:space="preserve">with </w:t>
+      </w:r>
+      <w:r>
+        <w:t>similar policies</w:t>
+      </w:r>
+      <w:r>
+        <w:t xml:space="preserve"> </w:t>
+      </w:r>
       <w:r>
         <w:t>in place.</w:t>
       </w:r>
@@ -267,7 +360,33 @@
         <w:t>However</w:t>
       </w:r>
       <w:r>
-        <w:t>, as employees, we all have a responsibility to protect the company’s intellectual property and public image.  We appreciate your cooperation in keeping the company’s interest in mind.</w:t>
+        <w:t xml:space="preserve">, as employees, we all have a responsibility to protect the company’s intellectual property and public image.  </w:t>
+      </w:r>
+      <w:proofErr w:type="spellStart"/>
+      <w:r>
+        <w:t>We</w:t>
+      </w:r>
+      <w:r>
+        <w:t>bcor</w:t>
+      </w:r>
+      <w:proofErr w:type="spellEnd"/>
+      <w:r>
+        <w:t xml:space="preserve"> appreciate</w:t>
+      </w:r>
+      <w:r>
+        <w:t>s</w:t>
+      </w:r>
+      <w:r>
+        <w:t xml:space="preserve"> your coop</w:t>
+      </w:r>
+      <w:r>
+        <w:t>eration in keeping it</w:t>
+      </w:r>
+      <w:r>
+        <w:t>s</w:t>
+      </w:r>
+      <w:r>
+        <w:t xml:space="preserve"> interest in mind.</w:t>
       </w:r>
       <w:r>
         <w:t xml:space="preserve">  </w:t>
@@ -279,7 +398,13 @@
         <w:t>update</w:t>
       </w:r>
       <w:r>
-        <w:t>, please visit this link: http://www.e.webcor.com/policy.html#electronicmedia or feel free to reply to this email with any questions or concerns.</w:t>
+        <w:t>, please visit this link: http://www.e.webcor.com/policy</w:t>
+      </w:r>
+      <w:r>
+        <w:t>.html#e</w:t>
+      </w:r>
+      <w:r>
+        <w:t>media or feel free to reply to this email with any questions or concerns.</w:t>
       </w:r>
     </w:p>
     <w:p>

</xml_diff>